<commit_message>
add a word document, minor changes
</commit_message>
<xml_diff>
--- a/Abstract_SHE_Chill_Yield_Model.docx
+++ b/Abstract_SHE_Chill_Yield_Model.docx
@@ -7,19 +7,7 @@
         <w:pStyle w:val="Title"/>
       </w:pPr>
       <w:r>
-        <w:t xml:space="preserve">Chill</w:t>
-      </w:r>
-      <w:r>
-        <w:t xml:space="preserve"> </w:t>
-      </w:r>
-      <w:r>
-        <w:t xml:space="preserve">Portions</w:t>
-      </w:r>
-      <w:r>
-        <w:t xml:space="preserve"> </w:t>
-      </w:r>
-      <w:r>
-        <w:t xml:space="preserve">and</w:t>
+        <w:t xml:space="preserve">Estimating</w:t>
       </w:r>
       <w:r>
         <w:t xml:space="preserve"> </w:t>
@@ -31,19 +19,37 @@
         <w:t xml:space="preserve"> </w:t>
       </w:r>
       <w:r>
-        <w:t xml:space="preserve">using</w:t>
-      </w:r>
-      <w:r>
-        <w:t xml:space="preserve"> </w:t>
-      </w:r>
-      <w:r>
-        <w:t xml:space="preserve">actual</w:t>
-      </w:r>
-      <w:r>
-        <w:t xml:space="preserve"> </w:t>
-      </w:r>
-      <w:r>
-        <w:t xml:space="preserve">data</w:t>
+        <w:t xml:space="preserve">as</w:t>
+      </w:r>
+      <w:r>
+        <w:t xml:space="preserve"> </w:t>
+      </w:r>
+      <w:r>
+        <w:t xml:space="preserve">a</w:t>
+      </w:r>
+      <w:r>
+        <w:t xml:space="preserve"> </w:t>
+      </w:r>
+      <w:r>
+        <w:t xml:space="preserve">function</w:t>
+      </w:r>
+      <w:r>
+        <w:t xml:space="preserve"> </w:t>
+      </w:r>
+      <w:r>
+        <w:t xml:space="preserve">of</w:t>
+      </w:r>
+      <w:r>
+        <w:t xml:space="preserve"> </w:t>
+      </w:r>
+      <w:r>
+        <w:t xml:space="preserve">chill</w:t>
+      </w:r>
+      <w:r>
+        <w:t xml:space="preserve"> </w:t>
+      </w:r>
+      <w:r>
+        <w:t xml:space="preserve">accumulation</w:t>
       </w:r>
     </w:p>
     <w:p>

</xml_diff>